<commit_message>
Added more notes to document and made some improvements to walk cycle
</commit_message>
<xml_diff>
--- a/Notes from Lab.docx
+++ b/Notes from Lab.docx
@@ -2,6 +2,85 @@
 <file path=word/document.xml><?xml version="1.0" encoding="utf-8"?>
 <w:document xmlns:wpc="http://schemas.microsoft.com/office/word/2010/wordprocessingCanvas" xmlns:cx="http://schemas.microsoft.com/office/drawing/2014/chartex" xmlns:cx1="http://schemas.microsoft.com/office/drawing/2015/9/8/chartex" xmlns:mc="http://schemas.openxmlformats.org/markup-compatibility/2006" xmlns:o="urn:schemas-microsoft-com:office:office" xmlns:r="http://schemas.openxmlformats.org/officeDocument/2006/relationships" xmlns:m="http://schemas.openxmlformats.org/officeDocument/2006/math" xmlns:v="urn:schemas-microsoft-com:vml" xmlns:wp14="http://schemas.microsoft.com/office/word/2010/wordprocessingDrawing" xmlns:wp="http://schemas.openxmlformats.org/drawingml/2006/wordprocessingDrawing" xmlns:w10="urn:schemas-microsoft-com:office:word" xmlns:w="http://schemas.openxmlformats.org/wordprocessingml/2006/main" xmlns:w14="http://schemas.microsoft.com/office/word/2010/wordml" xmlns:w15="http://schemas.microsoft.com/office/word/2012/wordml" xmlns:w16se="http://schemas.microsoft.com/office/word/2015/wordml/symex" xmlns:wpg="http://schemas.microsoft.com/office/word/2010/wordprocessingGroup" xmlns:wpi="http://schemas.microsoft.com/office/word/2010/wordprocessingInk" xmlns:wne="http://schemas.microsoft.com/office/word/2006/wordml" xmlns:wps="http://schemas.microsoft.com/office/word/2010/wordprocessingShape" mc:Ignorable="w14 w15 w16se wp14">
   <w:body>
+    <w:p>
+      <w:r>
+        <w:t>Walk</w:t>
+      </w:r>
+    </w:p>
+    <w:p>
+      <w:pPr>
+        <w:pStyle w:val="ListParagraph"/>
+        <w:numPr>
+          <w:ilvl w:val="0"/>
+          <w:numId w:val="3"/>
+        </w:numPr>
+      </w:pPr>
+      <w:r>
+        <w:t>Relax Clavicle</w:t>
+      </w:r>
+    </w:p>
+    <w:p>
+      <w:pPr>
+        <w:pStyle w:val="ListParagraph"/>
+        <w:numPr>
+          <w:ilvl w:val="0"/>
+          <w:numId w:val="3"/>
+        </w:numPr>
+      </w:pPr>
+      <w:r>
+        <w:t>Move Clavicle with arm</w:t>
+      </w:r>
+    </w:p>
+    <w:p>
+      <w:pPr>
+        <w:pStyle w:val="ListParagraph"/>
+        <w:numPr>
+          <w:ilvl w:val="0"/>
+          <w:numId w:val="3"/>
+        </w:numPr>
+      </w:pPr>
+      <w:r>
+        <w:t>Hip goes up and down</w:t>
+      </w:r>
+    </w:p>
+    <w:p>
+      <w:pPr>
+        <w:pStyle w:val="ListParagraph"/>
+        <w:numPr>
+          <w:ilvl w:val="0"/>
+          <w:numId w:val="3"/>
+        </w:numPr>
+      </w:pPr>
+      <w:r>
+        <w:t>Foot is flat after two frames</w:t>
+      </w:r>
+    </w:p>
+    <w:p>
+      <w:pPr>
+        <w:pStyle w:val="ListParagraph"/>
+        <w:numPr>
+          <w:ilvl w:val="0"/>
+          <w:numId w:val="3"/>
+        </w:numPr>
+      </w:pPr>
+      <w:r>
+        <w:t>Body moves forwards a bit when leaning</w:t>
+      </w:r>
+    </w:p>
+    <w:p>
+      <w:pPr>
+        <w:pStyle w:val="ListParagraph"/>
+        <w:numPr>
+          <w:ilvl w:val="0"/>
+          <w:numId w:val="3"/>
+        </w:numPr>
+      </w:pPr>
+      <w:r>
+        <w:t>Hips move left and right to keep foot in centre</w:t>
+      </w:r>
+      <w:bookmarkStart w:id="0" w:name="_GoBack"/>
+      <w:bookmarkEnd w:id="0"/>
+    </w:p>
     <w:p>
       <w:r>
         <w:t>Run</w:t>
@@ -99,10 +178,7 @@
         <w:t>Show a high amount of force (whole body in the punch)</w:t>
       </w:r>
     </w:p>
-    <w:p>
-      <w:bookmarkStart w:id="0" w:name="_GoBack"/>
-      <w:bookmarkEnd w:id="0"/>
-    </w:p>
+    <w:p/>
     <w:p/>
     <w:p/>
     <w:sectPr>
@@ -231,6 +307,119 @@
     </w:lvl>
   </w:abstractNum>
   <w:abstractNum w:abstractNumId="1" w15:restartNumberingAfterBreak="0">
+    <w:nsid w:val="5DFF4CF3"/>
+    <w:multiLevelType w:val="hybridMultilevel"/>
+    <w:tmpl w:val="83548BFC"/>
+    <w:lvl w:ilvl="0" w:tplc="08090001">
+      <w:start w:val="1"/>
+      <w:numFmt w:val="bullet"/>
+      <w:lvlText w:val=""/>
+      <w:lvlJc w:val="left"/>
+      <w:pPr>
+        <w:ind w:left="720" w:hanging="360"/>
+      </w:pPr>
+      <w:rPr>
+        <w:rFonts w:ascii="Symbol" w:hAnsi="Symbol" w:hint="default"/>
+      </w:rPr>
+    </w:lvl>
+    <w:lvl w:ilvl="1" w:tplc="08090003" w:tentative="1">
+      <w:start w:val="1"/>
+      <w:numFmt w:val="bullet"/>
+      <w:lvlText w:val="o"/>
+      <w:lvlJc w:val="left"/>
+      <w:pPr>
+        <w:ind w:left="1440" w:hanging="360"/>
+      </w:pPr>
+      <w:rPr>
+        <w:rFonts w:ascii="Courier New" w:hAnsi="Courier New" w:cs="Courier New" w:hint="default"/>
+      </w:rPr>
+    </w:lvl>
+    <w:lvl w:ilvl="2" w:tplc="08090005" w:tentative="1">
+      <w:start w:val="1"/>
+      <w:numFmt w:val="bullet"/>
+      <w:lvlText w:val=""/>
+      <w:lvlJc w:val="left"/>
+      <w:pPr>
+        <w:ind w:left="2160" w:hanging="360"/>
+      </w:pPr>
+      <w:rPr>
+        <w:rFonts w:ascii="Wingdings" w:hAnsi="Wingdings" w:hint="default"/>
+      </w:rPr>
+    </w:lvl>
+    <w:lvl w:ilvl="3" w:tplc="08090001" w:tentative="1">
+      <w:start w:val="1"/>
+      <w:numFmt w:val="bullet"/>
+      <w:lvlText w:val=""/>
+      <w:lvlJc w:val="left"/>
+      <w:pPr>
+        <w:ind w:left="2880" w:hanging="360"/>
+      </w:pPr>
+      <w:rPr>
+        <w:rFonts w:ascii="Symbol" w:hAnsi="Symbol" w:hint="default"/>
+      </w:rPr>
+    </w:lvl>
+    <w:lvl w:ilvl="4" w:tplc="08090003" w:tentative="1">
+      <w:start w:val="1"/>
+      <w:numFmt w:val="bullet"/>
+      <w:lvlText w:val="o"/>
+      <w:lvlJc w:val="left"/>
+      <w:pPr>
+        <w:ind w:left="3600" w:hanging="360"/>
+      </w:pPr>
+      <w:rPr>
+        <w:rFonts w:ascii="Courier New" w:hAnsi="Courier New" w:cs="Courier New" w:hint="default"/>
+      </w:rPr>
+    </w:lvl>
+    <w:lvl w:ilvl="5" w:tplc="08090005" w:tentative="1">
+      <w:start w:val="1"/>
+      <w:numFmt w:val="bullet"/>
+      <w:lvlText w:val=""/>
+      <w:lvlJc w:val="left"/>
+      <w:pPr>
+        <w:ind w:left="4320" w:hanging="360"/>
+      </w:pPr>
+      <w:rPr>
+        <w:rFonts w:ascii="Wingdings" w:hAnsi="Wingdings" w:hint="default"/>
+      </w:rPr>
+    </w:lvl>
+    <w:lvl w:ilvl="6" w:tplc="08090001" w:tentative="1">
+      <w:start w:val="1"/>
+      <w:numFmt w:val="bullet"/>
+      <w:lvlText w:val=""/>
+      <w:lvlJc w:val="left"/>
+      <w:pPr>
+        <w:ind w:left="5040" w:hanging="360"/>
+      </w:pPr>
+      <w:rPr>
+        <w:rFonts w:ascii="Symbol" w:hAnsi="Symbol" w:hint="default"/>
+      </w:rPr>
+    </w:lvl>
+    <w:lvl w:ilvl="7" w:tplc="08090003" w:tentative="1">
+      <w:start w:val="1"/>
+      <w:numFmt w:val="bullet"/>
+      <w:lvlText w:val="o"/>
+      <w:lvlJc w:val="left"/>
+      <w:pPr>
+        <w:ind w:left="5760" w:hanging="360"/>
+      </w:pPr>
+      <w:rPr>
+        <w:rFonts w:ascii="Courier New" w:hAnsi="Courier New" w:cs="Courier New" w:hint="default"/>
+      </w:rPr>
+    </w:lvl>
+    <w:lvl w:ilvl="8" w:tplc="08090005" w:tentative="1">
+      <w:start w:val="1"/>
+      <w:numFmt w:val="bullet"/>
+      <w:lvlText w:val=""/>
+      <w:lvlJc w:val="left"/>
+      <w:pPr>
+        <w:ind w:left="6480" w:hanging="360"/>
+      </w:pPr>
+      <w:rPr>
+        <w:rFonts w:ascii="Wingdings" w:hAnsi="Wingdings" w:hint="default"/>
+      </w:rPr>
+    </w:lvl>
+  </w:abstractNum>
+  <w:abstractNum w:abstractNumId="2" w15:restartNumberingAfterBreak="0">
     <w:nsid w:val="76904229"/>
     <w:multiLevelType w:val="hybridMultilevel"/>
     <w:tmpl w:val="9F70F7F4"/>
@@ -347,6 +536,9 @@
     <w:abstractNumId w:val="0"/>
   </w:num>
   <w:num w:numId="2">
+    <w:abstractNumId w:val="2"/>
+  </w:num>
+  <w:num w:numId="3">
     <w:abstractNumId w:val="1"/>
   </w:num>
 </w:numbering>

</xml_diff>

<commit_message>
Run Cycle is complete
</commit_message>
<xml_diff>
--- a/Notes from Lab.docx
+++ b/Notes from Lab.docx
@@ -78,63 +78,108 @@
       <w:r>
         <w:t>Hips move left and right to keep foot in centre</w:t>
       </w:r>
+    </w:p>
+    <w:p>
+      <w:r>
+        <w:t>Run</w:t>
+      </w:r>
+    </w:p>
+    <w:p>
+      <w:pPr>
+        <w:pStyle w:val="ListParagraph"/>
+        <w:numPr>
+          <w:ilvl w:val="0"/>
+          <w:numId w:val="1"/>
+        </w:numPr>
+        <w:rPr>
+          <w:highlight w:val="darkGreen"/>
+        </w:rPr>
+      </w:pPr>
+      <w:r>
+        <w:rPr>
+          <w:highlight w:val="darkGreen"/>
+        </w:rPr>
+        <w:t>Y on the clavicle</w:t>
+      </w:r>
+      <w:r>
+        <w:rPr>
+          <w:highlight w:val="darkGreen"/>
+        </w:rPr>
+        <w:t xml:space="preserve"> to move with the arms</w:t>
+      </w:r>
+    </w:p>
+    <w:p>
+      <w:pPr>
+        <w:pStyle w:val="ListParagraph"/>
+        <w:numPr>
+          <w:ilvl w:val="0"/>
+          <w:numId w:val="1"/>
+        </w:numPr>
+        <w:rPr>
+          <w:highlight w:val="darkGreen"/>
+        </w:rPr>
+      </w:pPr>
+      <w:r>
+        <w:rPr>
+          <w:highlight w:val="darkGreen"/>
+        </w:rPr>
+        <w:t>Reduce swing on arms</w:t>
+      </w:r>
+    </w:p>
+    <w:p>
+      <w:pPr>
+        <w:pStyle w:val="ListParagraph"/>
+        <w:numPr>
+          <w:ilvl w:val="0"/>
+          <w:numId w:val="1"/>
+        </w:numPr>
+        <w:rPr>
+          <w:highlight w:val="darkGreen"/>
+        </w:rPr>
+      </w:pPr>
+      <w:r>
+        <w:rPr>
+          <w:highlight w:val="darkGreen"/>
+        </w:rPr>
+        <w:t>Copy the frames to be after 30 and some before 1. Will produce a better auto smooth.</w:t>
+      </w:r>
+    </w:p>
+    <w:p>
+      <w:pPr>
+        <w:pStyle w:val="ListParagraph"/>
+        <w:numPr>
+          <w:ilvl w:val="0"/>
+          <w:numId w:val="1"/>
+        </w:numPr>
+        <w:rPr>
+          <w:highlight w:val="darkGreen"/>
+        </w:rPr>
+      </w:pPr>
+      <w:r>
+        <w:rPr>
+          <w:highlight w:val="darkGreen"/>
+        </w:rPr>
+        <w:t>Use the handles on the graph editor to produce better lines</w:t>
+      </w:r>
+    </w:p>
+    <w:p>
+      <w:pPr>
+        <w:pStyle w:val="ListParagraph"/>
+        <w:numPr>
+          <w:ilvl w:val="0"/>
+          <w:numId w:val="1"/>
+        </w:numPr>
+        <w:rPr>
+          <w:highlight w:val="yellow"/>
+        </w:rPr>
+      </w:pPr>
       <w:bookmarkStart w:id="0" w:name="_GoBack"/>
       <w:bookmarkEnd w:id="0"/>
-    </w:p>
-    <w:p>
-      <w:r>
-        <w:t>Run</w:t>
-      </w:r>
-    </w:p>
-    <w:p>
-      <w:pPr>
-        <w:pStyle w:val="ListParagraph"/>
-        <w:numPr>
-          <w:ilvl w:val="0"/>
-          <w:numId w:val="1"/>
-        </w:numPr>
-      </w:pPr>
-      <w:r>
-        <w:t>Y on the clavicle</w:t>
-      </w:r>
-      <w:r>
-        <w:t xml:space="preserve"> to move with the arms</w:t>
-      </w:r>
-    </w:p>
-    <w:p>
-      <w:pPr>
-        <w:pStyle w:val="ListParagraph"/>
-        <w:numPr>
-          <w:ilvl w:val="0"/>
-          <w:numId w:val="1"/>
-        </w:numPr>
-      </w:pPr>
-      <w:r>
-        <w:t>Reduce swing on arms</w:t>
-      </w:r>
-    </w:p>
-    <w:p>
-      <w:pPr>
-        <w:pStyle w:val="ListParagraph"/>
-        <w:numPr>
-          <w:ilvl w:val="0"/>
-          <w:numId w:val="1"/>
-        </w:numPr>
-      </w:pPr>
-      <w:r>
-        <w:t>Copy the frames to be after 30 and some before 1. Will produce a better auto smooth.</w:t>
-      </w:r>
-    </w:p>
-    <w:p>
-      <w:pPr>
-        <w:pStyle w:val="ListParagraph"/>
-        <w:numPr>
-          <w:ilvl w:val="0"/>
-          <w:numId w:val="1"/>
-        </w:numPr>
-      </w:pPr>
-      <w:r>
-        <w:t>Use the handles on the graph editor to produce better lines</w:t>
+      <w:r>
+        <w:rPr>
+          <w:highlight w:val="yellow"/>
+        </w:rPr>
+        <w:t>Add Delay to neck movement went foot lands on the ground</w:t>
       </w:r>
     </w:p>
     <w:p>

</xml_diff>